<commit_message>
Update additional feature section of Report
</commit_message>
<xml_diff>
--- a/src/Report.docx
+++ b/src/Report.docx
@@ -9,10 +9,28 @@
     </w:p>
     <w:p>
       <w:r>
-        <w:t xml:space="preserve">The additional feature that we incorporated was the total market value for a zip code divided by the number of individuals in that zip code divided by the number of properties in that location. Or the </w:t>
-      </w:r>
-      <w:r>
-        <w:t xml:space="preserve">total market value divided by the number of properties multiplied by the number of individuals in that zip code. This uses property and population information files </w:t>
+        <w:t xml:space="preserve">The additional feature that we incorporated was the total market value for a zip code divided by the number of individuals in that zip code divided by the number of </w:t>
+      </w:r>
+      <w:r>
+        <w:t>full vaccinations</w:t>
+      </w:r>
+      <w:r>
+        <w:t xml:space="preserve"> in that location. Or the </w:t>
+      </w:r>
+      <w:r>
+        <w:t xml:space="preserve">total market value divided by </w:t>
+      </w:r>
+      <w:r>
+        <w:t xml:space="preserve">the </w:t>
+      </w:r>
+      <w:r>
+        <w:t>number of individuals</w:t>
+      </w:r>
+      <w:r>
+        <w:t xml:space="preserve"> multiplied by the number of full vaccinations</w:t>
+      </w:r>
+      <w:r>
+        <w:t xml:space="preserve"> in that zip code. This uses property and population information files </w:t>
       </w:r>
       <w:proofErr w:type="gramStart"/>
       <w:r>
@@ -20,7 +38,13 @@
       </w:r>
       <w:proofErr w:type="gramEnd"/>
       <w:r>
-        <w:t xml:space="preserve"> process and compute these values. (How we know it is working correctly).</w:t>
+        <w:t xml:space="preserve"> process and compute these values. (</w:t>
+      </w:r>
+      <w:r>
+        <w:t>Add h</w:t>
+      </w:r>
+      <w:r>
+        <w:t>ow we know it is working correctly).</w:t>
       </w:r>
     </w:p>
     <w:p/>
@@ -169,11 +193,11 @@
     </w:p>
     <w:p>
       <w:r>
-        <w:t xml:space="preserve">We used Eclipse as our editor and set up the project there. Initially there were some difficulties getting the packages standardized and running properly in the environment. It took some setting of the build path and run configurations to get this working properly. We used git to track our changes and GitHub to share the project with group members. For communication Slack was mainly used along with Google Meet for group meetings where we discussed progress and next steps. We initially divided up the work and then met through Google Meet for progress reports and next steps. We also would message through </w:t>
+        <w:t xml:space="preserve">We used Eclipse as our editor and set up the project there. Initially there were some difficulties getting the packages standardized and running properly in the environment. It took some setting of the build path and run configurations to get this working properly. We used git to track our changes and GitHub to share the project with group members. For communication Slack was mainly used along with Google Meet for group meetings where we discussed progress and next steps. We initially divided up the work and then met </w:t>
       </w:r>
       <w:r>
         <w:lastRenderedPageBreak/>
-        <w:t xml:space="preserve">Slack between meetings to update each other on our progress and to share information and iteratively discuss what part of the project needed improvements. </w:t>
+        <w:t xml:space="preserve">through Google Meet for progress reports and next steps. We also would message through Slack between meetings to update each other on our progress and to share information and iteratively discuss what part of the project needed improvements. </w:t>
       </w:r>
     </w:p>
     <w:p>

</xml_diff>

<commit_message>
Edit additional feature files needed
</commit_message>
<xml_diff>
--- a/src/Report.docx
+++ b/src/Report.docx
@@ -30,15 +30,13 @@
         <w:t xml:space="preserve"> multiplied by the number of full vaccinations</w:t>
       </w:r>
       <w:r>
-        <w:t xml:space="preserve"> in that zip code. This uses property and population information files </w:t>
-      </w:r>
-      <w:proofErr w:type="gramStart"/>
-      <w:r>
-        <w:t>in order to</w:t>
-      </w:r>
-      <w:proofErr w:type="gramEnd"/>
-      <w:r>
-        <w:t xml:space="preserve"> process and compute these values. (</w:t>
+        <w:t xml:space="preserve"> in that zip code. This uses property</w:t>
+      </w:r>
+      <w:r>
+        <w:t>, covid,</w:t>
+      </w:r>
+      <w:r>
+        <w:t xml:space="preserve"> and population information files in order to process and compute these values. (</w:t>
       </w:r>
       <w:r>
         <w:t>Add h</w:t>

</xml_diff>